<commit_message>
Update 2019.03.28 - Second Rob Meeting - Team Expansion.docx
</commit_message>
<xml_diff>
--- a/Meeting Minutes/2019.03.28 - Second Rob Meeting - Team Expansion.docx
+++ b/Meeting Minutes/2019.03.28 - Second Rob Meeting - Team Expansion.docx
@@ -521,6 +521,30 @@
       <w:pPr>
         <w:pStyle w:val="NoSpacing"/>
         <w:rPr>
+          <w:lang w:val="en-GB"/>
+        </w:rPr>
+      </w:pPr>
+    </w:p>
+    <w:p>
+      <w:pPr>
+        <w:pStyle w:val="NoSpacing"/>
+        <w:rPr>
+          <w:lang w:val="en-GB"/>
+        </w:rPr>
+      </w:pPr>
+      <w:r>
+        <w:rPr>
+          <w:lang w:val="en-GB"/>
+        </w:rPr>
+        <w:t xml:space="preserve">Since the team does not have experience with editing videos or audio, this will take a large portion of this new sprint along with the discussions ensuring all team members fully understand the dynamic of the team.  </w:t>
+      </w:r>
+      <w:bookmarkStart w:id="2" w:name="_GoBack"/>
+      <w:bookmarkEnd w:id="2"/>
+    </w:p>
+    <w:p>
+      <w:pPr>
+        <w:pStyle w:val="NoSpacing"/>
+        <w:rPr>
           <w:i/>
           <w:u w:val="single"/>
           <w:lang w:val="en-GB"/>
@@ -708,7 +732,6 @@
           <w:sz w:val="28"/>
           <w:lang w:val="en-GB"/>
         </w:rPr>
-        <w:lastRenderedPageBreak/>
         <w:t>Detailed tasks, task descriptions, user stories and time allocations are tracked on JIRA.</w:t>
       </w:r>
     </w:p>
@@ -1278,6 +1301,7 @@
         <w:ind w:left="720"/>
       </w:pPr>
       <w:r>
+        <w:lastRenderedPageBreak/>
         <w:t xml:space="preserve">Due to team dynamic changing, discuss with team the current situation and progress previously made on the game, along with any iterations.  </w:t>
       </w:r>
     </w:p>
@@ -1296,7 +1320,6 @@
         <w:rPr>
           <w:b/>
         </w:rPr>
-        <w:lastRenderedPageBreak/>
         <w:t xml:space="preserve">As part of a studio jam, discuss with team the design of the games and any </w:t>
       </w:r>
       <w:proofErr w:type="gramStart"/>
@@ -1452,8 +1475,6 @@
           <w:b/>
         </w:rPr>
       </w:pPr>
-      <w:bookmarkStart w:id="2" w:name="_GoBack"/>
-      <w:bookmarkEnd w:id="2"/>
     </w:p>
     <w:p>
       <w:pPr>

</xml_diff>